<commit_message>
Estilado de la pagina
</commit_message>
<xml_diff>
--- a/Anotaciones.docx
+++ b/Anotaciones.docx
@@ -119,14 +119,7 @@
             <w:rStyle w:val="Hipervnculo"/>
             <w:rFonts w:ascii="Arial" w:hAnsi="Arial" w:cs="Arial"/>
           </w:rPr>
-          <w:t>https://reflex.dev/docs/</w:t>
-        </w:r>
-        <w:r>
-          <w:rPr>
-            <w:rStyle w:val="Hipervnculo"/>
-            <w:rFonts w:ascii="Arial" w:hAnsi="Arial" w:cs="Arial"/>
-          </w:rPr>
-          <w:t>components</w:t>
+          <w:t>https://reflex.dev/docs/components</w:t>
         </w:r>
       </w:hyperlink>
     </w:p>
@@ -295,7 +288,7 @@
         <w:rPr>
           <w:rFonts w:ascii="Arial" w:hAnsi="Arial" w:cs="Arial"/>
         </w:rPr>
-        <w:t>2:32:30</w:t>
+        <w:t>3:08</w:t>
       </w:r>
     </w:p>
     <w:p>
@@ -608,6 +601,13 @@
       <w:pPr>
         <w:rPr>
           <w:rFonts w:ascii="Arial" w:hAnsi="Arial" w:cs="Arial"/>
+        </w:rPr>
+      </w:pPr>
+    </w:p>
+    <w:p>
+      <w:pPr>
+        <w:rPr>
+          <w:rFonts w:ascii="Arial" w:hAnsi="Arial" w:cs="Arial"/>
           <w:b/>
           <w:bCs/>
         </w:rPr>
@@ -659,6 +659,7 @@
         <w:rPr>
           <w:rFonts w:ascii="Arial" w:hAnsi="Arial" w:cs="Arial"/>
         </w:rPr>
+        <w:lastRenderedPageBreak/>
         <w:t>Crear la pagina</w:t>
       </w:r>
     </w:p>

</xml_diff>

<commit_message>
paso el fron a mi dominio
</commit_message>
<xml_diff>
--- a/Anotaciones.docx
+++ b/Anotaciones.docx
@@ -194,6 +194,15 @@
     </w:p>
     <w:p>
       <w:pPr>
+        <w:ind w:left="708" w:hanging="708"/>
+        <w:rPr>
+          <w:rStyle w:val="Hipervnculo"/>
+          <w:rFonts w:cstheme="minorHAnsi"/>
+        </w:rPr>
+      </w:pPr>
+    </w:p>
+    <w:p>
+      <w:pPr>
         <w:rPr>
           <w:rFonts w:cstheme="minorHAnsi"/>
           <w:b/>
@@ -231,17 +240,19 @@
     </w:p>
     <w:p>
       <w:pPr>
-        <w:ind w:left="708" w:hanging="708"/>
-        <w:rPr>
-          <w:rFonts w:cstheme="minorHAnsi"/>
-        </w:rPr>
-      </w:pPr>
-      <w:r>
-        <w:rPr>
-          <w:rFonts w:cstheme="minorHAnsi"/>
-        </w:rPr>
-        <w:t>https://link-bio-teal-apple.reflex.run/cursos/</w:t>
-      </w:r>
+        <w:rPr>
+          <w:rFonts w:cstheme="minorHAnsi"/>
+        </w:rPr>
+      </w:pPr>
+      <w:hyperlink r:id="rId9" w:history="1">
+        <w:r>
+          <w:rPr>
+            <w:rStyle w:val="Hipervnculo"/>
+            <w:rFonts w:cstheme="minorHAnsi"/>
+          </w:rPr>
+          <w:t>https://link-bio-teal-apple.reflex.run/</w:t>
+        </w:r>
+      </w:hyperlink>
     </w:p>
     <w:p>
       <w:pPr>
@@ -273,7 +284,7 @@
           <w:rStyle w:val="Hipervnculo"/>
         </w:rPr>
       </w:pPr>
-      <w:hyperlink r:id="rId9" w:history="1">
+      <w:hyperlink r:id="rId10" w:history="1">
         <w:r>
           <w:rPr>
             <w:rStyle w:val="Hipervnculo"/>
@@ -289,7 +300,7 @@
           <w:rStyle w:val="Hipervnculo"/>
         </w:rPr>
       </w:pPr>
-      <w:hyperlink r:id="rId10" w:history="1">
+      <w:hyperlink r:id="rId11" w:history="1">
         <w:r>
           <w:rPr>
             <w:rStyle w:val="Hipervnculo"/>
@@ -313,7 +324,7 @@
           <w:rStyle w:val="Hipervnculo"/>
         </w:rPr>
       </w:pPr>
-      <w:hyperlink r:id="rId11" w:history="1">
+      <w:hyperlink r:id="rId12" w:history="1">
         <w:r>
           <w:rPr>
             <w:rStyle w:val="Hipervnculo"/>
@@ -429,7 +440,7 @@
           <w:rStyle w:val="Hipervnculo"/>
         </w:rPr>
       </w:pPr>
-      <w:hyperlink r:id="rId12" w:history="1">
+      <w:hyperlink r:id="rId13" w:history="1">
         <w:r>
           <w:rPr>
             <w:rStyle w:val="Hipervnculo"/>
@@ -535,6 +546,7 @@
           <w:b/>
           <w:bCs/>
         </w:rPr>
+        <w:lastRenderedPageBreak/>
         <w:t>Fuentes</w:t>
       </w:r>
     </w:p>
@@ -545,7 +557,7 @@
           <w:rFonts w:cstheme="minorHAnsi"/>
         </w:rPr>
       </w:pPr>
-      <w:hyperlink r:id="rId13" w:history="1">
+      <w:hyperlink r:id="rId14" w:history="1">
         <w:r>
           <w:rPr>
             <w:rStyle w:val="Hipervnculo"/>
@@ -629,7 +641,7 @@
           <w:rFonts w:cstheme="minorHAnsi"/>
         </w:rPr>
       </w:pPr>
-      <w:hyperlink r:id="rId14" w:history="1">
+      <w:hyperlink r:id="rId15" w:history="1">
         <w:r>
           <w:rPr>
             <w:rStyle w:val="Hipervnculo"/>
@@ -646,7 +658,7 @@
           <w:rFonts w:cstheme="minorHAnsi"/>
         </w:rPr>
       </w:pPr>
-      <w:hyperlink r:id="rId15" w:history="1">
+      <w:hyperlink r:id="rId16" w:history="1">
         <w:r>
           <w:rPr>
             <w:rStyle w:val="Hipervnculo"/>
@@ -722,7 +734,7 @@
           <w:rFonts w:cstheme="minorHAnsi"/>
         </w:rPr>
       </w:pPr>
-      <w:hyperlink r:id="rId16" w:history="1">
+      <w:hyperlink r:id="rId17" w:history="1">
         <w:r>
           <w:rPr>
             <w:rStyle w:val="Hipervnculo"/>
@@ -887,7 +899,7 @@
         <w:rPr>
           <w:rFonts w:cstheme="minorHAnsi"/>
         </w:rPr>
-        <w:t>1</w:t>
+        <w:t>2</w:t>
       </w:r>
       <w:r>
         <w:rPr>
@@ -899,7 +911,7 @@
         <w:rPr>
           <w:rFonts w:cstheme="minorHAnsi"/>
         </w:rPr>
-        <w:t>11</w:t>
+        <w:t>33</w:t>
       </w:r>
       <w:r>
         <w:rPr>
@@ -1143,6 +1155,7 @@
         <w:rPr>
           <w:rFonts w:cstheme="minorHAnsi"/>
         </w:rPr>
+        <w:lastRenderedPageBreak/>
         <w:t>D</w:t>
       </w:r>
       <w:r>
@@ -1431,18 +1444,126 @@
           <w:rFonts w:cstheme="minorHAnsi"/>
         </w:rPr>
       </w:pPr>
-    </w:p>
-    <w:p>
-      <w:pPr>
-        <w:rPr>
-          <w:rFonts w:cstheme="minorHAnsi"/>
-        </w:rPr>
-      </w:pPr>
-      <w:r>
-        <w:rPr>
-          <w:rFonts w:cstheme="minorHAnsi"/>
-        </w:rPr>
-        <w:t>./build.sh</w:t>
+      <w:r>
+        <w:rPr>
+          <w:rFonts w:cstheme="minorHAnsi"/>
+        </w:rPr>
+        <w:t xml:space="preserve">Para el </w:t>
+      </w:r>
+      <w:proofErr w:type="spellStart"/>
+      <w:r>
+        <w:rPr>
+          <w:rFonts w:cstheme="minorHAnsi"/>
+        </w:rPr>
+        <w:t>front</w:t>
+      </w:r>
+      <w:proofErr w:type="spellEnd"/>
+      <w:r>
+        <w:rPr>
+          <w:rFonts w:cstheme="minorHAnsi"/>
+        </w:rPr>
+        <w:t xml:space="preserve"> en </w:t>
+      </w:r>
+      <w:proofErr w:type="spellStart"/>
+      <w:r>
+        <w:rPr>
+          <w:rFonts w:cstheme="minorHAnsi"/>
+        </w:rPr>
+        <w:t>reflex</w:t>
+      </w:r>
+      <w:proofErr w:type="spellEnd"/>
+    </w:p>
+    <w:p>
+      <w:pPr>
+        <w:rPr>
+          <w:rFonts w:cstheme="minorHAnsi"/>
+        </w:rPr>
+      </w:pPr>
+      <w:proofErr w:type="spellStart"/>
+      <w:r>
+        <w:rPr>
+          <w:rFonts w:cstheme="minorHAnsi"/>
+        </w:rPr>
+        <w:t>reflex</w:t>
+      </w:r>
+      <w:proofErr w:type="spellEnd"/>
+      <w:r>
+        <w:rPr>
+          <w:rFonts w:cstheme="minorHAnsi"/>
+        </w:rPr>
+        <w:t xml:space="preserve"> </w:t>
+      </w:r>
+      <w:proofErr w:type="spellStart"/>
+      <w:r>
+        <w:rPr>
+          <w:rFonts w:cstheme="minorHAnsi"/>
+        </w:rPr>
+        <w:t>deploy</w:t>
+      </w:r>
+      <w:proofErr w:type="spellEnd"/>
+    </w:p>
+    <w:p>
+      <w:pPr>
+        <w:rPr>
+          <w:rFonts w:cstheme="minorHAnsi"/>
+        </w:rPr>
+      </w:pPr>
+      <w:r>
+        <w:rPr>
+          <w:rFonts w:cstheme="minorHAnsi"/>
+        </w:rPr>
+        <w:t xml:space="preserve">Para el </w:t>
+      </w:r>
+      <w:r>
+        <w:rPr>
+          <w:rFonts w:cstheme="minorHAnsi"/>
+        </w:rPr>
+        <w:t>para los cambios</w:t>
+      </w:r>
+      <w:r>
+        <w:rPr>
+          <w:rFonts w:cstheme="minorHAnsi"/>
+        </w:rPr>
+        <w:t xml:space="preserve"> en </w:t>
+      </w:r>
+      <w:r>
+        <w:rPr>
+          <w:rFonts w:cstheme="minorHAnsi"/>
+        </w:rPr>
+        <w:t>el proyecto</w:t>
+      </w:r>
+    </w:p>
+    <w:p>
+      <w:pPr>
+        <w:rPr>
+          <w:rFonts w:cstheme="minorHAnsi"/>
+        </w:rPr>
+      </w:pPr>
+      <w:proofErr w:type="spellStart"/>
+      <w:r>
+        <w:rPr>
+          <w:rFonts w:cstheme="minorHAnsi"/>
+        </w:rPr>
+        <w:t>sh</w:t>
+      </w:r>
+      <w:proofErr w:type="spellEnd"/>
+      <w:r>
+        <w:rPr>
+          <w:rFonts w:cstheme="minorHAnsi"/>
+        </w:rPr>
+        <w:t xml:space="preserve"> </w:t>
+      </w:r>
+      <w:r>
+        <w:rPr>
+          <w:rFonts w:cstheme="minorHAnsi"/>
+        </w:rPr>
+        <w:t>remote_build</w:t>
+      </w:r>
+      <w:r>
+        <w:rPr>
+          <w:rFonts w:cstheme="minorHAnsi"/>
+        </w:rPr>
+        <w:t>.sh</w:t>
       </w:r>
     </w:p>
     <w:p>
@@ -1503,7 +1624,7 @@
           <w:rFonts w:cstheme="minorHAnsi"/>
         </w:rPr>
       </w:pPr>
-      <w:hyperlink r:id="rId17" w:history="1">
+      <w:hyperlink r:id="rId18" w:history="1">
         <w:r>
           <w:rPr>
             <w:rStyle w:val="Hipervnculo"/>
@@ -1961,7 +2082,7 @@
   <w:style w:type="paragraph" w:default="1" w:styleId="Normal">
     <w:name w:val="Normal"/>
     <w:qFormat/>
-    <w:rsid w:val="00887B2A"/>
+    <w:rsid w:val="002D3697"/>
   </w:style>
   <w:style w:type="character" w:default="1" w:styleId="Fuentedeprrafopredeter">
     <w:name w:val="Default Paragraph Font"/>

</xml_diff>